<commit_message>
slight changes to diagram, added more pseudo code
</commit_message>
<xml_diff>
--- a/Pseudo code.docx
+++ b/Pseudo code.docx
@@ -126,7 +126,14 @@
       </w:r>
       <w:r>
         <w:tab/>
-        <w:t>Go to Playback</w:t>
+      </w:r>
+      <w:proofErr w:type="gramStart"/>
+      <w:r>
+        <w:t>Go</w:t>
+      </w:r>
+      <w:proofErr w:type="gramEnd"/>
+      <w:r>
+        <w:t xml:space="preserve"> to Playback</w:t>
       </w:r>
       <w:r>
         <w:br/>
@@ -884,7 +891,14 @@
       </w:r>
       <w:r>
         <w:tab/>
-        <w:t>Close file</w:t>
+      </w:r>
+      <w:proofErr w:type="gramStart"/>
+      <w:r>
+        <w:t>Close</w:t>
+      </w:r>
+      <w:proofErr w:type="gramEnd"/>
+      <w:r>
+        <w:t xml:space="preserve"> file</w:t>
       </w:r>
       <w:r>
         <w:br/>
@@ -898,6 +912,351 @@
       </w:r>
       <w:r>
         <w:t>Terminate Thread</w:t>
+      </w:r>
+      <w:r>
+        <w:rPr>
+          <w:b/>
+        </w:rPr>
+        <w:br w:type="page"/>
+      </w:r>
+    </w:p>
+    <w:p>
+      <w:pPr>
+        <w:jc w:val="center"/>
+        <w:rPr>
+          <w:b/>
+        </w:rPr>
+      </w:pPr>
+      <w:r>
+        <w:rPr>
+          <w:b/>
+        </w:rPr>
+        <w:lastRenderedPageBreak/>
+        <w:t>Client</w:t>
+      </w:r>
+    </w:p>
+    <w:p>
+      <w:pPr>
+        <w:rPr>
+          <w:color w:val="FF0000"/>
+        </w:rPr>
+      </w:pPr>
+      <w:r>
+        <w:rPr>
+          <w:b/>
+        </w:rPr>
+        <w:t>Wait for User Input</w:t>
+      </w:r>
+      <w:r>
+        <w:rPr>
+          <w:b/>
+        </w:rPr>
+        <w:br/>
+      </w:r>
+      <w:r>
+        <w:tab/>
+        <w:t>if exit button pressed</w:t>
+      </w:r>
+      <w:r>
+        <w:br/>
+      </w:r>
+      <w:r>
+        <w:tab/>
+      </w:r>
+      <w:r>
+        <w:tab/>
+        <w:t>End client mode, Exit application</w:t>
+      </w:r>
+      <w:r>
+        <w:br/>
+        <w:t xml:space="preserve"> </w:t>
+      </w:r>
+      <w:r>
+        <w:tab/>
+        <w:t>if Listen to broadcast</w:t>
+      </w:r>
+      <w:r>
+        <w:br/>
+        <w:t xml:space="preserve"> </w:t>
+      </w:r>
+      <w:r>
+        <w:tab/>
+      </w:r>
+      <w:r>
+        <w:tab/>
+        <w:t>go to Connect to multicast channel</w:t>
+      </w:r>
+      <w:r>
+        <w:br/>
+      </w:r>
+      <w:r>
+        <w:tab/>
+        <w:t>if Initiate microphone conversation</w:t>
+      </w:r>
+      <w:r>
+        <w:br/>
+      </w:r>
+      <w:r>
+        <w:tab/>
+      </w:r>
+      <w:r>
+        <w:tab/>
+        <w:t>go to Connect to Server</w:t>
+      </w:r>
+      <w:r>
+        <w:br/>
+      </w:r>
+      <w:r>
+        <w:tab/>
+      </w:r>
+      <w:r>
+        <w:rPr>
+          <w:color w:val="FF0000"/>
+        </w:rPr>
+        <w:t>if Listen to playlist</w:t>
+      </w:r>
+      <w:r>
+        <w:rPr>
+          <w:color w:val="FF0000"/>
+        </w:rPr>
+        <w:br/>
+      </w:r>
+      <w:r>
+        <w:rPr>
+          <w:color w:val="FF0000"/>
+        </w:rPr>
+        <w:tab/>
+      </w:r>
+      <w:r>
+        <w:rPr>
+          <w:color w:val="FF0000"/>
+        </w:rPr>
+        <w:tab/>
+        <w:t>go to Play Music</w:t>
+      </w:r>
+    </w:p>
+    <w:p>
+      <w:r>
+        <w:rPr>
+          <w:b/>
+        </w:rPr>
+        <w:t>Connect to Multicast Channel</w:t>
+      </w:r>
+      <w:r>
+        <w:rPr>
+          <w:b/>
+        </w:rPr>
+        <w:br/>
+      </w:r>
+      <w:r>
+        <w:rPr>
+          <w:b/>
+        </w:rPr>
+        <w:tab/>
+      </w:r>
+      <w:r>
+        <w:t>if failed to connect</w:t>
+      </w:r>
+      <w:r>
+        <w:br/>
+        <w:t xml:space="preserve"> </w:t>
+      </w:r>
+      <w:r>
+        <w:tab/>
+      </w:r>
+      <w:r>
+        <w:tab/>
+        <w:t xml:space="preserve">go to </w:t>
+      </w:r>
+      <w:proofErr w:type="gramStart"/>
+      <w:r>
+        <w:t>Wait</w:t>
+      </w:r>
+      <w:proofErr w:type="gramEnd"/>
+      <w:r>
+        <w:t xml:space="preserve"> for User Input</w:t>
+      </w:r>
+    </w:p>
+    <w:p>
+      <w:pPr>
+        <w:rPr>
+          <w:b/>
+        </w:rPr>
+      </w:pPr>
+      <w:r>
+        <w:rPr>
+          <w:b/>
+        </w:rPr>
+        <w:t>Receive Data</w:t>
+      </w:r>
+    </w:p>
+    <w:p>
+      <w:pPr>
+        <w:rPr>
+          <w:b/>
+        </w:rPr>
+      </w:pPr>
+      <w:r>
+        <w:rPr>
+          <w:b/>
+        </w:rPr>
+        <w:t>Process Data</w:t>
+      </w:r>
+    </w:p>
+    <w:p>
+      <w:pPr>
+        <w:rPr>
+          <w:b/>
+        </w:rPr>
+      </w:pPr>
+      <w:r>
+        <w:rPr>
+          <w:b/>
+        </w:rPr>
+        <w:t>Connect to Server</w:t>
+      </w:r>
+    </w:p>
+    <w:p>
+      <w:pPr>
+        <w:rPr>
+          <w:b/>
+        </w:rPr>
+      </w:pPr>
+      <w:r>
+        <w:rPr>
+          <w:b/>
+        </w:rPr>
+        <w:t>Send control message</w:t>
+      </w:r>
+    </w:p>
+    <w:p>
+      <w:pPr>
+        <w:rPr>
+          <w:b/>
+        </w:rPr>
+      </w:pPr>
+      <w:r>
+        <w:rPr>
+          <w:b/>
+        </w:rPr>
+        <w:t>Wait for confirmation message</w:t>
+      </w:r>
+    </w:p>
+    <w:p>
+      <w:pPr>
+        <w:rPr>
+          <w:b/>
+        </w:rPr>
+      </w:pPr>
+      <w:r>
+        <w:rPr>
+          <w:b/>
+        </w:rPr>
+        <w:t>Create UDP socket</w:t>
+      </w:r>
+    </w:p>
+    <w:p>
+      <w:pPr>
+        <w:rPr>
+          <w:b/>
+        </w:rPr>
+      </w:pPr>
+      <w:r>
+        <w:rPr>
+          <w:b/>
+        </w:rPr>
+        <w:t>Receive Data</w:t>
+      </w:r>
+    </w:p>
+    <w:p>
+      <w:pPr>
+        <w:rPr>
+          <w:b/>
+        </w:rPr>
+      </w:pPr>
+      <w:r>
+        <w:rPr>
+          <w:b/>
+        </w:rPr>
+        <w:t>Send Data</w:t>
+      </w:r>
+    </w:p>
+    <w:p>
+      <w:pPr>
+        <w:rPr>
+          <w:b/>
+        </w:rPr>
+      </w:pPr>
+      <w:r>
+        <w:rPr>
+          <w:b/>
+        </w:rPr>
+        <w:t>Play Music</w:t>
+      </w:r>
+    </w:p>
+    <w:p>
+      <w:pPr>
+        <w:rPr>
+          <w:b/>
+        </w:rPr>
+      </w:pPr>
+      <w:r>
+        <w:rPr>
+          <w:b/>
+        </w:rPr>
+        <w:t>Send control message</w:t>
+      </w:r>
+    </w:p>
+    <w:p>
+      <w:pPr>
+        <w:rPr>
+          <w:b/>
+        </w:rPr>
+      </w:pPr>
+      <w:r>
+        <w:rPr>
+          <w:b/>
+        </w:rPr>
+        <w:t>Wait for list</w:t>
+      </w:r>
+    </w:p>
+    <w:p>
+      <w:pPr>
+        <w:rPr>
+          <w:b/>
+        </w:rPr>
+      </w:pPr>
+      <w:r>
+        <w:rPr>
+          <w:b/>
+        </w:rPr>
+        <w:t>Display media list</w:t>
+      </w:r>
+    </w:p>
+    <w:p>
+      <w:pPr>
+        <w:rPr>
+          <w:b/>
+        </w:rPr>
+      </w:pPr>
+      <w:r>
+        <w:rPr>
+          <w:b/>
+        </w:rPr>
+        <w:t>Wait for Data</w:t>
+      </w:r>
+    </w:p>
+    <w:p>
+      <w:pPr>
+        <w:rPr>
+          <w:b/>
+        </w:rPr>
+      </w:pPr>
+      <w:r>
+        <w:rPr>
+          <w:b/>
+        </w:rPr>
+        <w:t>Process Data</w:t>
       </w:r>
       <w:r>
         <w:rPr>
@@ -928,56 +1287,15 @@
         </w:rPr>
       </w:pPr>
       <w:proofErr w:type="spellStart"/>
-      <w:r>
-        <w:rPr>
-          <w:b/>
-        </w:rPr>
-        <w:t>asdf</w:t>
+      <w:proofErr w:type="gramStart"/>
+      <w:r>
+        <w:rPr>
+          <w:b/>
+        </w:rPr>
+        <w:t>asdfgh</w:t>
       </w:r>
       <w:proofErr w:type="spellEnd"/>
-    </w:p>
-    <w:p>
-      <w:pPr>
-        <w:rPr>
-          <w:b/>
-        </w:rPr>
-      </w:pPr>
-      <w:r>
-        <w:rPr>
-          <w:b/>
-        </w:rPr>
-        <w:br w:type="page"/>
-      </w:r>
-    </w:p>
-    <w:p>
-      <w:pPr>
-        <w:jc w:val="center"/>
-        <w:rPr>
-          <w:b/>
-        </w:rPr>
-      </w:pPr>
-      <w:r>
-        <w:rPr>
-          <w:b/>
-        </w:rPr>
-        <w:lastRenderedPageBreak/>
-        <w:t>Client</w:t>
-      </w:r>
-    </w:p>
-    <w:p>
-      <w:pPr>
-        <w:rPr>
-          <w:b/>
-        </w:rPr>
-      </w:pPr>
-      <w:proofErr w:type="spellStart"/>
-      <w:r>
-        <w:rPr>
-          <w:b/>
-        </w:rPr>
-        <w:t>asdfgh</w:t>
-      </w:r>
-      <w:proofErr w:type="spellEnd"/>
+      <w:proofErr w:type="gramEnd"/>
     </w:p>
     <w:sectPr>
       <w:pgSz w:w="12240" w:h="15840"/>

</xml_diff>

<commit_message>
Finished le pseudocode and le diagrams
</commit_message>
<xml_diff>
--- a/Pseudo code.docx
+++ b/Pseudo code.docx
@@ -984,7 +984,12 @@
       </w:r>
       <w:r>
         <w:tab/>
-        <w:t>go to Connect to multicast channel</w:t>
+      </w:r>
+      <w:r>
+        <w:t>start thread with Connect</w:t>
+      </w:r>
+      <w:r>
+        <w:t xml:space="preserve"> to multicast channel</w:t>
       </w:r>
       <w:r>
         <w:br/>
@@ -994,6 +999,9 @@
         <w:t>if Initiate microphone conversation</w:t>
       </w:r>
       <w:r>
+        <w:t xml:space="preserve"> and file related buttons pressed</w:t>
+      </w:r>
+      <w:r>
         <w:br/>
       </w:r>
       <w:r>
@@ -1008,29 +1016,18 @@
       </w:r>
       <w:r>
         <w:tab/>
-      </w:r>
-      <w:r>
-        <w:rPr>
-          <w:color w:val="FF0000"/>
-        </w:rPr>
-        <w:t>if Listen to playlist</w:t>
-      </w:r>
-      <w:r>
-        <w:rPr>
-          <w:color w:val="FF0000"/>
-        </w:rPr>
-        <w:br/>
-      </w:r>
-      <w:r>
-        <w:rPr>
-          <w:color w:val="FF0000"/>
-        </w:rPr>
-        <w:tab/>
-      </w:r>
-      <w:r>
-        <w:rPr>
-          <w:color w:val="FF0000"/>
-        </w:rPr>
+        <w:t xml:space="preserve">if </w:t>
+      </w:r>
+      <w:r>
+        <w:t>Play music button pressed</w:t>
+      </w:r>
+      <w:r>
+        <w:br/>
+      </w:r>
+      <w:r>
+        <w:tab/>
+      </w:r>
+      <w:r>
         <w:tab/>
         <w:t>go to Play Music</w:t>
       </w:r>
@@ -1066,15 +1063,210 @@
       </w:r>
       <w:r>
         <w:tab/>
-        <w:t xml:space="preserve">go to </w:t>
+        <w:t>go to Wait for User Input</w:t>
+      </w:r>
+      <w:r>
+        <w:br/>
+      </w:r>
+      <w:r>
+        <w:tab/>
+        <w:t xml:space="preserve">else </w:t>
+      </w:r>
+      <w:r>
+        <w:br/>
+        <w:t xml:space="preserve"> </w:t>
+      </w:r>
+      <w:r>
+        <w:tab/>
+      </w:r>
+      <w:r>
+        <w:tab/>
+        <w:t>start thread with function Play Audio from Buffer</w:t>
+      </w:r>
+      <w:r>
+        <w:br/>
+        <w:t xml:space="preserve"> </w:t>
+      </w:r>
+      <w:r>
+        <w:tab/>
+      </w:r>
+      <w:r>
+        <w:tab/>
+      </w:r>
+      <w:r>
+        <w:t>go to Receive Data</w:t>
+      </w:r>
+    </w:p>
+    <w:p>
+      <w:pPr>
+        <w:rPr>
+          <w:b/>
+        </w:rPr>
+      </w:pPr>
+      <w:r>
+        <w:rPr>
+          <w:b/>
+        </w:rPr>
+        <w:t>Receive Data</w:t>
+      </w:r>
+      <w:r>
+        <w:rPr>
+          <w:b/>
+        </w:rPr>
+        <w:br/>
+      </w:r>
+      <w:r>
+        <w:tab/>
+        <w:t>Block waiting for packet</w:t>
+      </w:r>
+      <w:r>
+        <w:br/>
+      </w:r>
+      <w:r>
+        <w:tab/>
       </w:r>
       <w:proofErr w:type="gramStart"/>
       <w:r>
-        <w:t>Wait</w:t>
+        <w:t>go</w:t>
       </w:r>
       <w:proofErr w:type="gramEnd"/>
       <w:r>
-        <w:t xml:space="preserve"> for User Input</w:t>
+        <w:t xml:space="preserve"> to Process Data</w:t>
+      </w:r>
+    </w:p>
+    <w:p>
+      <w:r>
+        <w:rPr>
+          <w:b/>
+        </w:rPr>
+        <w:t>Process</w:t>
+      </w:r>
+      <w:r>
+        <w:rPr>
+          <w:b/>
+        </w:rPr>
+        <w:t xml:space="preserve"> sound</w:t>
+      </w:r>
+      <w:r>
+        <w:rPr>
+          <w:b/>
+        </w:rPr>
+        <w:t xml:space="preserve"> Data</w:t>
+      </w:r>
+      <w:r>
+        <w:rPr>
+          <w:b/>
+        </w:rPr>
+        <w:br/>
+        <w:t xml:space="preserve"> </w:t>
+      </w:r>
+      <w:r>
+        <w:rPr>
+          <w:b/>
+        </w:rPr>
+        <w:tab/>
+      </w:r>
+      <w:r>
+        <w:t>Add data to circular buffer</w:t>
+      </w:r>
+      <w:r>
+        <w:br/>
+        <w:t xml:space="preserve">  </w:t>
+      </w:r>
+      <w:r>
+        <w:tab/>
+        <w:t>go to Receive Data</w:t>
+      </w:r>
+    </w:p>
+    <w:p>
+      <w:r>
+        <w:rPr>
+          <w:b/>
+        </w:rPr>
+        <w:t>Play Audio from buffer</w:t>
+      </w:r>
+      <w:r>
+        <w:rPr>
+          <w:b/>
+        </w:rPr>
+        <w:br/>
+      </w:r>
+      <w:r>
+        <w:tab/>
+        <w:t xml:space="preserve">While </w:t>
+      </w:r>
+      <w:r>
+        <w:t>playing flag set</w:t>
+      </w:r>
+      <w:r>
+        <w:br/>
+        <w:t xml:space="preserve"> </w:t>
+      </w:r>
+      <w:r>
+        <w:tab/>
+      </w:r>
+      <w:r>
+        <w:tab/>
+        <w:t>Check for data in playback circular buffer</w:t>
+      </w:r>
+      <w:r>
+        <w:br/>
+      </w:r>
+      <w:r>
+        <w:tab/>
+      </w:r>
+      <w:r>
+        <w:tab/>
+        <w:t>if data available, play data</w:t>
+      </w:r>
+    </w:p>
+    <w:p>
+      <w:r>
+        <w:rPr>
+          <w:b/>
+        </w:rPr>
+        <w:t>Connect to Server</w:t>
+      </w:r>
+      <w:r>
+        <w:rPr>
+          <w:b/>
+        </w:rPr>
+        <w:br/>
+        <w:t xml:space="preserve"> </w:t>
+      </w:r>
+      <w:r>
+        <w:rPr>
+          <w:b/>
+        </w:rPr>
+        <w:tab/>
+      </w:r>
+      <w:r>
+        <w:t>Get server information from UI</w:t>
+      </w:r>
+      <w:r>
+        <w:rPr>
+          <w:b/>
+        </w:rPr>
+        <w:br/>
+      </w:r>
+      <w:r>
+        <w:tab/>
+        <w:t>Make TCP Connection to server</w:t>
+      </w:r>
+      <w:r>
+        <w:br/>
+        <w:t xml:space="preserve"> </w:t>
+      </w:r>
+      <w:r>
+        <w:tab/>
+      </w:r>
+      <w:proofErr w:type="gramStart"/>
+      <w:r>
+        <w:t>go</w:t>
+      </w:r>
+      <w:proofErr w:type="gramEnd"/>
+      <w:r>
+        <w:t xml:space="preserve"> to Send control message</w:t>
       </w:r>
     </w:p>
     <w:p>
@@ -1087,215 +1279,606 @@
         <w:rPr>
           <w:b/>
         </w:rPr>
-        <w:t>Receive Data</w:t>
-      </w:r>
-    </w:p>
-    <w:p>
-      <w:pPr>
-        <w:rPr>
-          <w:b/>
-        </w:rPr>
-      </w:pPr>
-      <w:r>
-        <w:rPr>
-          <w:b/>
-        </w:rPr>
-        <w:t>Process Data</w:t>
-      </w:r>
-    </w:p>
-    <w:p>
-      <w:pPr>
-        <w:rPr>
-          <w:b/>
-        </w:rPr>
-      </w:pPr>
-      <w:r>
-        <w:rPr>
-          <w:b/>
-        </w:rPr>
-        <w:t>Connect to Server</w:t>
-      </w:r>
-    </w:p>
-    <w:p>
-      <w:pPr>
-        <w:rPr>
-          <w:b/>
-        </w:rPr>
-      </w:pPr>
+        <w:t>Connect to Peer</w:t>
+      </w:r>
+    </w:p>
+    <w:p>
+      <w:r>
+        <w:rPr>
+          <w:b/>
+        </w:rPr>
+        <w:t xml:space="preserve"> </w:t>
+      </w:r>
+      <w:r>
+        <w:rPr>
+          <w:b/>
+        </w:rPr>
+        <w:tab/>
+      </w:r>
+      <w:r>
+        <w:t>Get peer information from UI</w:t>
+      </w:r>
+      <w:r>
+        <w:rPr>
+          <w:b/>
+        </w:rPr>
+        <w:br/>
+      </w:r>
+      <w:r>
+        <w:tab/>
+        <w:t>Make TCP Connection to peer</w:t>
+      </w:r>
+      <w:r>
+        <w:br/>
+        <w:t xml:space="preserve"> </w:t>
+      </w:r>
+      <w:r>
+        <w:tab/>
+        <w:t>go to Send control message</w:t>
+      </w:r>
+    </w:p>
+    <w:p>
       <w:r>
         <w:rPr>
           <w:b/>
         </w:rPr>
         <w:t>Send control message</w:t>
       </w:r>
-    </w:p>
-    <w:p>
-      <w:pPr>
-        <w:rPr>
-          <w:b/>
-        </w:rPr>
-      </w:pPr>
+      <w:r>
+        <w:rPr>
+          <w:b/>
+        </w:rPr>
+        <w:br/>
+        <w:t xml:space="preserve"> </w:t>
+      </w:r>
+      <w:r>
+        <w:rPr>
+          <w:b/>
+        </w:rPr>
+        <w:tab/>
+      </w:r>
+      <w:r>
+        <w:t xml:space="preserve">If (user requesting list of files) </w:t>
+      </w:r>
+      <w:r>
+        <w:br/>
+      </w:r>
+      <w:r>
+        <w:lastRenderedPageBreak/>
+        <w:t xml:space="preserve"> </w:t>
+      </w:r>
+      <w:r>
+        <w:tab/>
+      </w:r>
+      <w:r>
+        <w:tab/>
+        <w:t>send L type control message</w:t>
+      </w:r>
+      <w:r>
+        <w:br/>
+        <w:t xml:space="preserve"> </w:t>
+      </w:r>
+      <w:r>
+        <w:tab/>
+      </w:r>
+      <w:r>
+        <w:tab/>
+        <w:t>go to Wait for List</w:t>
+      </w:r>
+      <w:r>
+        <w:br/>
+        <w:t xml:space="preserve"> </w:t>
+      </w:r>
+      <w:r>
+        <w:tab/>
+      </w:r>
+      <w:proofErr w:type="gramStart"/>
+      <w:r>
+        <w:t>if</w:t>
+      </w:r>
+      <w:proofErr w:type="gramEnd"/>
+      <w:r>
+        <w:t xml:space="preserve"> (user requesting file transfer)</w:t>
+      </w:r>
+      <w:r>
+        <w:br/>
+        <w:t xml:space="preserve"> </w:t>
+      </w:r>
+      <w:r>
+        <w:tab/>
+      </w:r>
+      <w:r>
+        <w:tab/>
+        <w:t>send filename</w:t>
+      </w:r>
+      <w:r>
+        <w:br/>
+        <w:t xml:space="preserve"> </w:t>
+      </w:r>
+      <w:r>
+        <w:tab/>
+      </w:r>
+      <w:r>
+        <w:tab/>
+        <w:t>go to Wait for data</w:t>
+      </w:r>
+      <w:r>
+        <w:br/>
+        <w:t xml:space="preserve"> </w:t>
+      </w:r>
+      <w:r>
+        <w:tab/>
+        <w:t>if (user requesting microphone chat)</w:t>
+      </w:r>
+      <w:r>
+        <w:br/>
+        <w:t xml:space="preserve"> </w:t>
+      </w:r>
+      <w:r>
+        <w:tab/>
+      </w:r>
+      <w:r>
+        <w:tab/>
+        <w:t>go to Wait for confirmation message</w:t>
+      </w:r>
+    </w:p>
+    <w:p>
       <w:r>
         <w:rPr>
           <w:b/>
         </w:rPr>
         <w:t>Wait for confirmation message</w:t>
       </w:r>
-    </w:p>
-    <w:p>
-      <w:pPr>
-        <w:rPr>
-          <w:b/>
-        </w:rPr>
-      </w:pPr>
+      <w:r>
+        <w:rPr>
+          <w:b/>
+        </w:rPr>
+        <w:br/>
+      </w:r>
+      <w:r>
+        <w:t xml:space="preserve"> </w:t>
+      </w:r>
+      <w:r>
+        <w:tab/>
+        <w:t>Block waiting for response from server</w:t>
+      </w:r>
+      <w:r>
+        <w:br/>
+        <w:t xml:space="preserve"> </w:t>
+      </w:r>
+      <w:r>
+        <w:tab/>
+        <w:t xml:space="preserve">if (confirmation received) </w:t>
+      </w:r>
+      <w:r>
+        <w:br/>
+        <w:t xml:space="preserve"> </w:t>
+      </w:r>
+      <w:r>
+        <w:tab/>
+      </w:r>
+      <w:r>
+        <w:tab/>
+        <w:t>go to Create UDP Socket</w:t>
+      </w:r>
+      <w:r>
+        <w:br/>
+        <w:t xml:space="preserve"> </w:t>
+      </w:r>
+      <w:r>
+        <w:tab/>
+        <w:t>else go to Wait for User Input</w:t>
+      </w:r>
+    </w:p>
+    <w:p>
       <w:r>
         <w:rPr>
           <w:b/>
         </w:rPr>
         <w:t>Create UDP socket</w:t>
       </w:r>
-    </w:p>
-    <w:p>
-      <w:pPr>
-        <w:rPr>
-          <w:b/>
-        </w:rPr>
-      </w:pPr>
-      <w:r>
-        <w:rPr>
-          <w:b/>
-        </w:rPr>
-        <w:t>Receive Data</w:t>
-      </w:r>
-    </w:p>
-    <w:p>
-      <w:pPr>
-        <w:rPr>
-          <w:b/>
-        </w:rPr>
-      </w:pPr>
-      <w:r>
-        <w:rPr>
-          <w:b/>
-        </w:rPr>
-        <w:t>Send Data</w:t>
-      </w:r>
-    </w:p>
-    <w:p>
-      <w:pPr>
-        <w:rPr>
-          <w:b/>
-        </w:rPr>
-      </w:pPr>
+      <w:r>
+        <w:rPr>
+          <w:b/>
+        </w:rPr>
+        <w:br/>
+        <w:t xml:space="preserve"> </w:t>
+      </w:r>
+      <w:r>
+        <w:rPr>
+          <w:b/>
+        </w:rPr>
+        <w:tab/>
+      </w:r>
+      <w:r>
+        <w:t>Fill in peer information structure from UI</w:t>
+      </w:r>
+      <w:r>
+        <w:br/>
+      </w:r>
+      <w:r>
+        <w:tab/>
+        <w:t>Create the socket</w:t>
+      </w:r>
+      <w:r>
+        <w:br/>
+        <w:t xml:space="preserve"> </w:t>
+      </w:r>
+      <w:r>
+        <w:tab/>
+        <w:t xml:space="preserve">if successful, start thread with function Play Audio </w:t>
+      </w:r>
+      <w:proofErr w:type="gramStart"/>
+      <w:r>
+        <w:t>From</w:t>
+      </w:r>
+      <w:proofErr w:type="gramEnd"/>
+      <w:r>
+        <w:t xml:space="preserve"> Buffer</w:t>
+      </w:r>
+    </w:p>
+    <w:p>
+      <w:r>
+        <w:rPr>
+          <w:b/>
+        </w:rPr>
+        <w:t>Receive</w:t>
+      </w:r>
+      <w:r>
+        <w:rPr>
+          <w:b/>
+        </w:rPr>
+        <w:t xml:space="preserve"> </w:t>
+      </w:r>
+      <w:proofErr w:type="spellStart"/>
+      <w:r>
+        <w:rPr>
+          <w:b/>
+        </w:rPr>
+        <w:t>Mic</w:t>
+      </w:r>
+      <w:proofErr w:type="spellEnd"/>
+      <w:r>
+        <w:rPr>
+          <w:b/>
+        </w:rPr>
+        <w:t xml:space="preserve"> Data</w:t>
+      </w:r>
+      <w:r>
+        <w:rPr>
+          <w:b/>
+        </w:rPr>
+        <w:br/>
+        <w:t xml:space="preserve"> </w:t>
+      </w:r>
+      <w:r>
+        <w:rPr>
+          <w:b/>
+        </w:rPr>
+        <w:tab/>
+      </w:r>
+      <w:r>
+        <w:t>Check for data on the socket</w:t>
+      </w:r>
+      <w:r>
+        <w:br/>
+      </w:r>
+      <w:r>
+        <w:tab/>
+      </w:r>
+      <w:proofErr w:type="gramStart"/>
+      <w:r>
+        <w:t>When</w:t>
+      </w:r>
+      <w:proofErr w:type="gramEnd"/>
+      <w:r>
+        <w:t xml:space="preserve"> data is received, call a completion routine to store the data in the playback circular buffer</w:t>
+      </w:r>
+    </w:p>
+    <w:p>
+      <w:r>
+        <w:rPr>
+          <w:b/>
+        </w:rPr>
+        <w:t xml:space="preserve">Capture </w:t>
+      </w:r>
+      <w:proofErr w:type="spellStart"/>
+      <w:r>
+        <w:rPr>
+          <w:b/>
+        </w:rPr>
+        <w:t>mic</w:t>
+      </w:r>
+      <w:proofErr w:type="spellEnd"/>
+      <w:r>
+        <w:rPr>
+          <w:b/>
+        </w:rPr>
+        <w:t xml:space="preserve"> data</w:t>
+      </w:r>
+      <w:r>
+        <w:rPr>
+          <w:b/>
+        </w:rPr>
+        <w:br/>
+      </w:r>
+      <w:r>
+        <w:t xml:space="preserve"> </w:t>
+      </w:r>
+      <w:r>
+        <w:tab/>
+        <w:t>If data is available from microphone</w:t>
+      </w:r>
+      <w:r>
+        <w:br/>
+      </w:r>
+      <w:r>
+        <w:tab/>
+      </w:r>
+      <w:r>
+        <w:tab/>
+        <w:t>Add that data to the sending circular buffer</w:t>
+      </w:r>
+    </w:p>
+    <w:p>
+      <w:r>
+        <w:rPr>
+          <w:b/>
+        </w:rPr>
+        <w:t>Send</w:t>
+      </w:r>
+      <w:r>
+        <w:rPr>
+          <w:b/>
+        </w:rPr>
+        <w:t xml:space="preserve"> </w:t>
+      </w:r>
+      <w:proofErr w:type="spellStart"/>
+      <w:r>
+        <w:rPr>
+          <w:b/>
+        </w:rPr>
+        <w:t>Mic</w:t>
+      </w:r>
+      <w:proofErr w:type="spellEnd"/>
+      <w:r>
+        <w:rPr>
+          <w:b/>
+        </w:rPr>
+        <w:t xml:space="preserve"> Data</w:t>
+      </w:r>
+      <w:r>
+        <w:rPr>
+          <w:b/>
+        </w:rPr>
+        <w:br/>
+      </w:r>
+      <w:r>
+        <w:rPr>
+          <w:b/>
+        </w:rPr>
+        <w:tab/>
+      </w:r>
+      <w:r>
+        <w:t>Check for data in sending circular buffer</w:t>
+      </w:r>
+      <w:r>
+        <w:br/>
+      </w:r>
+      <w:r>
+        <w:tab/>
+      </w:r>
+      <w:proofErr w:type="gramStart"/>
+      <w:r>
+        <w:t>If</w:t>
+      </w:r>
+      <w:proofErr w:type="gramEnd"/>
+      <w:r>
+        <w:t xml:space="preserve"> data is available, send data on the socket</w:t>
+      </w:r>
+    </w:p>
+    <w:p>
       <w:r>
         <w:rPr>
           <w:b/>
         </w:rPr>
         <w:t>Play Music</w:t>
       </w:r>
-    </w:p>
-    <w:p>
-      <w:pPr>
-        <w:rPr>
-          <w:b/>
-        </w:rPr>
-      </w:pPr>
-      <w:r>
-        <w:rPr>
-          <w:b/>
-        </w:rPr>
-        <w:t>Send control message</w:t>
-      </w:r>
-    </w:p>
-    <w:p>
-      <w:pPr>
-        <w:rPr>
-          <w:b/>
-        </w:rPr>
-      </w:pPr>
+      <w:r>
+        <w:rPr>
+          <w:b/>
+        </w:rPr>
+        <w:br/>
+      </w:r>
+      <w:r>
+        <w:t xml:space="preserve"> </w:t>
+      </w:r>
+      <w:r>
+        <w:tab/>
+        <w:t>Get filename from item selected in UI</w:t>
+      </w:r>
+      <w:r>
+        <w:br/>
+      </w:r>
+      <w:r>
+        <w:tab/>
+        <w:t>Play that item (API call)</w:t>
+      </w:r>
+    </w:p>
+    <w:p>
       <w:r>
         <w:rPr>
           <w:b/>
         </w:rPr>
         <w:t>Wait for list</w:t>
       </w:r>
-    </w:p>
-    <w:p>
-      <w:pPr>
-        <w:rPr>
-          <w:b/>
-        </w:rPr>
-      </w:pPr>
+      <w:r>
+        <w:rPr>
+          <w:b/>
+        </w:rPr>
+        <w:br/>
+      </w:r>
+      <w:r>
+        <w:t xml:space="preserve"> </w:t>
+      </w:r>
+      <w:r>
+        <w:tab/>
+        <w:t>Read from the socket</w:t>
+      </w:r>
+      <w:r>
+        <w:br/>
+      </w:r>
+      <w:r>
+        <w:tab/>
+      </w:r>
+      <w:proofErr w:type="gramStart"/>
+      <w:r>
+        <w:t>If</w:t>
+      </w:r>
+      <w:proofErr w:type="gramEnd"/>
+      <w:r>
+        <w:t xml:space="preserve"> an item is returned</w:t>
+      </w:r>
+      <w:r>
+        <w:br/>
+      </w:r>
+      <w:r>
+        <w:tab/>
+      </w:r>
+      <w:r>
+        <w:tab/>
+        <w:t>Add that item to the media list</w:t>
+      </w:r>
+      <w:r>
+        <w:br/>
+      </w:r>
+      <w:r>
+        <w:tab/>
+        <w:t>Else</w:t>
+      </w:r>
+      <w:r>
+        <w:br/>
+      </w:r>
+      <w:r>
+        <w:tab/>
+      </w:r>
+      <w:r>
+        <w:tab/>
+        <w:t>Go to Display media list</w:t>
+      </w:r>
+    </w:p>
+    <w:p>
       <w:r>
         <w:rPr>
           <w:b/>
         </w:rPr>
         <w:t>Display media list</w:t>
       </w:r>
-    </w:p>
-    <w:p>
-      <w:pPr>
-        <w:rPr>
-          <w:b/>
-        </w:rPr>
-      </w:pPr>
+      <w:r>
+        <w:rPr>
+          <w:b/>
+        </w:rPr>
+        <w:br/>
+      </w:r>
+      <w:r>
+        <w:tab/>
+        <w:t>Add each item in the media list to the corresponding window</w:t>
+      </w:r>
+    </w:p>
+    <w:p>
+      <w:r>
+        <w:lastRenderedPageBreak/>
+        <w:tab/>
+        <w:t>Go to user input</w:t>
+      </w:r>
+    </w:p>
+    <w:p>
       <w:r>
         <w:rPr>
           <w:b/>
         </w:rPr>
         <w:t>Wait for Data</w:t>
       </w:r>
-    </w:p>
-    <w:p>
-      <w:pPr>
-        <w:rPr>
-          <w:b/>
-        </w:rPr>
-      </w:pPr>
-      <w:r>
-        <w:rPr>
-          <w:b/>
-        </w:rPr>
-        <w:t>Process Data</w:t>
-      </w:r>
-      <w:r>
-        <w:rPr>
-          <w:b/>
-        </w:rPr>
-        <w:br w:type="page"/>
-      </w:r>
-    </w:p>
-    <w:p>
-      <w:pPr>
-        <w:jc w:val="center"/>
-        <w:rPr>
-          <w:b/>
-        </w:rPr>
-      </w:pPr>
-      <w:r>
-        <w:rPr>
-          <w:b/>
-        </w:rPr>
-        <w:lastRenderedPageBreak/>
-        <w:t>Playback</w:t>
-      </w:r>
-    </w:p>
-    <w:p>
-      <w:pPr>
-        <w:rPr>
-          <w:b/>
-        </w:rPr>
-      </w:pPr>
-      <w:proofErr w:type="spellStart"/>
-      <w:proofErr w:type="gramStart"/>
-      <w:r>
-        <w:rPr>
-          <w:b/>
-        </w:rPr>
-        <w:t>asdfgh</w:t>
-      </w:r>
-      <w:proofErr w:type="spellEnd"/>
-      <w:proofErr w:type="gramEnd"/>
+      <w:r>
+        <w:rPr>
+          <w:b/>
+        </w:rPr>
+        <w:br/>
+      </w:r>
+      <w:r>
+        <w:rPr>
+          <w:b/>
+        </w:rPr>
+        <w:tab/>
+      </w:r>
+      <w:r>
+        <w:t>wait for file data on socket</w:t>
+      </w:r>
+      <w:r>
+        <w:br/>
+        <w:t xml:space="preserve"> </w:t>
+      </w:r>
+      <w:r>
+        <w:tab/>
+        <w:t>go to Process File Data</w:t>
+      </w:r>
+      <w:r>
+        <w:br/>
+        <w:t xml:space="preserve"> </w:t>
+      </w:r>
+      <w:r>
+        <w:tab/>
+        <w:t>if (stream closed)</w:t>
+      </w:r>
+      <w:r>
+        <w:br/>
+        <w:t xml:space="preserve"> </w:t>
+      </w:r>
+      <w:r>
+        <w:tab/>
+      </w:r>
+      <w:r>
+        <w:tab/>
+        <w:t>terminate thread</w:t>
+      </w:r>
+    </w:p>
+    <w:p>
+      <w:r>
+        <w:rPr>
+          <w:b/>
+        </w:rPr>
+        <w:t xml:space="preserve">Process </w:t>
+      </w:r>
+      <w:r>
+        <w:rPr>
+          <w:b/>
+        </w:rPr>
+        <w:t xml:space="preserve">File </w:t>
+      </w:r>
+      <w:r>
+        <w:rPr>
+          <w:b/>
+        </w:rPr>
+        <w:t>Data</w:t>
+      </w:r>
+      <w:r>
+        <w:rPr>
+          <w:b/>
+        </w:rPr>
+        <w:br/>
+      </w:r>
+      <w:r>
+        <w:tab/>
+        <w:t>write data to file</w:t>
+      </w:r>
+      <w:r>
+        <w:br/>
+        <w:t xml:space="preserve"> </w:t>
+      </w:r>
+      <w:r>
+        <w:tab/>
+        <w:t>go to wait for data</w:t>
+      </w:r>
     </w:p>
     <w:sectPr>
       <w:pgSz w:w="12240" w:h="15840"/>

</xml_diff>